<commit_message>
chore: Clean up repository based on .gitignore
</commit_message>
<xml_diff>
--- a/数据采集课程设计任务要求.docx
+++ b/数据采集课程设计任务要求.docx
@@ -334,12 +334,7 @@
         <w:ind w:firstLineChars="0"/>
       </w:pPr>
       <w:r>
-        <w:t>使用Scrapy的内置并发设置</w:t>
-      </w:r>
-      <w:bookmarkStart w:id="1" w:name="_GoBack"/>
-      <w:bookmarkEnd w:id="1"/>
-      <w:r>
-        <w:t>（例如CONCURRENT_REQUESTS）优化并发；</w:t>
+        <w:t>使用Scrapy的内置并发设置（例如CONCURRENT_REQUESTS）优化并发；</w:t>
       </w:r>
     </w:p>
     <w:p>
@@ -495,7 +490,12 @@
         <w:ind w:firstLineChars="0"/>
       </w:pPr>
       <w:r>
-        <w:t>数据分析报告生成：自动生成基本统计描述、趋势分析、数据分布等；</w:t>
+        <w:t>数据分析报告生成：自动生成基</w:t>
+      </w:r>
+      <w:bookmarkStart w:id="1" w:name="_GoBack"/>
+      <w:bookmarkEnd w:id="1"/>
+      <w:r>
+        <w:t>本统计描述、趋势分析、数据分布等；</w:t>
       </w:r>
     </w:p>
     <w:p>
@@ -507,7 +507,13 @@
         <w:ind w:firstLineChars="0"/>
       </w:pPr>
       <w:r>
-        <w:t>数据可视化模块： |- Matplotlib &amp; Seaborn实现静态图表（直方图、折线图、散点图） |- Plotly实现交互式动态数据可视化，展示结果的Web Dashboard页面</w:t>
+        <w:t xml:space="preserve">数据可视化模块： </w:t>
+      </w:r>
+      <w:r>
+        <w:rPr>
+          <w:highlight w:val="yellow"/>
+        </w:rPr>
+        <w:t>|- Matplotlib &amp; Seaborn实现静态图表（直方图、折线图、散点图） |- Plotly实现交互式动态数据可视化，展示结果的Web Dashboard页面</w:t>
       </w:r>
     </w:p>
     <w:p>
@@ -2199,7 +2205,7 @@
     <w:lsdException w:qFormat="1" w:unhideWhenUsed="0" w:uiPriority="0" w:semiHidden="0" w:name="Title"/>
     <w:lsdException w:unhideWhenUsed="0" w:uiPriority="0" w:semiHidden="0" w:name="Closing"/>
     <w:lsdException w:unhideWhenUsed="0" w:uiPriority="0" w:semiHidden="0" w:name="Signature"/>
-    <w:lsdException w:uiPriority="1" w:semiHidden="0" w:name="Default Paragraph Font"/>
+    <w:lsdException w:qFormat="1" w:uiPriority="1" w:semiHidden="0" w:name="Default Paragraph Font"/>
     <w:lsdException w:unhideWhenUsed="0" w:uiPriority="0" w:semiHidden="0" w:name="Body Text"/>
     <w:lsdException w:unhideWhenUsed="0" w:uiPriority="0" w:semiHidden="0" w:name="Body Text Indent"/>
     <w:lsdException w:unhideWhenUsed="0" w:uiPriority="0" w:semiHidden="0" w:name="List Continue"/>
@@ -2237,7 +2243,7 @@
     <w:lsdException w:unhideWhenUsed="0" w:uiPriority="0" w:semiHidden="0" w:name="HTML Sample"/>
     <w:lsdException w:unhideWhenUsed="0" w:uiPriority="0" w:semiHidden="0" w:name="HTML Typewriter"/>
     <w:lsdException w:unhideWhenUsed="0" w:uiPriority="0" w:semiHidden="0" w:name="HTML Variable"/>
-    <w:lsdException w:uiPriority="99" w:name="Normal Table"/>
+    <w:lsdException w:qFormat="1" w:uiPriority="99" w:name="Normal Table"/>
     <w:lsdException w:unhideWhenUsed="0" w:uiPriority="0" w:semiHidden="0" w:name="annotation subject"/>
     <w:lsdException w:uiPriority="0" w:name="Table Simple 1"/>
     <w:lsdException w:uiPriority="0" w:name="Table Simple 2"/>
@@ -2466,12 +2472,14 @@
   <w:style w:type="character" w:default="1" w:styleId="8">
     <w:name w:val="Default Paragraph Font"/>
     <w:unhideWhenUsed/>
+    <w:qFormat/>
     <w:uiPriority w:val="1"/>
   </w:style>
   <w:style w:type="table" w:default="1" w:styleId="6">
     <w:name w:val="Normal Table"/>
     <w:semiHidden/>
     <w:unhideWhenUsed/>
+    <w:qFormat/>
     <w:uiPriority w:val="99"/>
     <w:tblPr>
       <w:tblCellMar>

</xml_diff>